<commit_message>
FIX:rgb2dvi: new parameters were hidden in GUI, re-packaged in 2016.4 MOD:rgb2dvi: added clock range and pin swap description to documentation
</commit_message>
<xml_diff>
--- a/ip/rgb2dvi/docs/rgb2dvi.docx
+++ b/ip/rgb2dvi/docs/rgb2dvi.docx
@@ -1,6 +1,6 @@
 
 <file path=word/document.xml><?xml version="1.0" encoding="utf-8"?>
-<w:document xmlns:wpc="http://schemas.microsoft.com/office/word/2010/wordprocessingCanvas" xmlns:cx="http://schemas.microsoft.com/office/drawing/2014/chartex" xmlns:cx1="http://schemas.microsoft.com/office/drawing/2015/9/8/chartex" xmlns:mc="http://schemas.openxmlformats.org/markup-compatibility/2006" xmlns:o="urn:schemas-microsoft-com:office:office" xmlns:r="http://schemas.openxmlformats.org/officeDocument/2006/relationships" xmlns:m="http://schemas.openxmlformats.org/officeDocument/2006/math" xmlns:v="urn:schemas-microsoft-com:vml" xmlns:wp14="http://schemas.microsoft.com/office/word/2010/wordprocessingDrawing" xmlns:wp="http://schemas.openxmlformats.org/drawingml/2006/wordprocessingDrawing" xmlns:w10="urn:schemas-microsoft-com:office:word" xmlns:w="http://schemas.openxmlformats.org/wordprocessingml/2006/main" xmlns:w14="http://schemas.microsoft.com/office/word/2010/wordml" xmlns:w15="http://schemas.microsoft.com/office/word/2012/wordml" xmlns:w16se="http://schemas.microsoft.com/office/word/2015/wordml/symex" xmlns:wpg="http://schemas.microsoft.com/office/word/2010/wordprocessingGroup" xmlns:wpi="http://schemas.microsoft.com/office/word/2010/wordprocessingInk" xmlns:wne="http://schemas.microsoft.com/office/word/2006/wordml" xmlns:wps="http://schemas.microsoft.com/office/word/2010/wordprocessingShape" mc:Ignorable="w14 w15 w16se wp14">
+<w:document xmlns:wpc="http://schemas.microsoft.com/office/word/2010/wordprocessingCanvas" xmlns:cx="http://schemas.microsoft.com/office/drawing/2014/chartex" xmlns:cx1="http://schemas.microsoft.com/office/drawing/2015/9/8/chartex" xmlns:cx2="http://schemas.microsoft.com/office/drawing/2015/10/21/chartex" xmlns:cx3="http://schemas.microsoft.com/office/drawing/2016/5/9/chartex" xmlns:cx4="http://schemas.microsoft.com/office/drawing/2016/5/10/chartex" xmlns:cx5="http://schemas.microsoft.com/office/drawing/2016/5/11/chartex" xmlns:mc="http://schemas.openxmlformats.org/markup-compatibility/2006" xmlns:o="urn:schemas-microsoft-com:office:office" xmlns:r="http://schemas.openxmlformats.org/officeDocument/2006/relationships" xmlns:m="http://schemas.openxmlformats.org/officeDocument/2006/math" xmlns:v="urn:schemas-microsoft-com:vml" xmlns:wp14="http://schemas.microsoft.com/office/word/2010/wordprocessingDrawing" xmlns:wp="http://schemas.openxmlformats.org/drawingml/2006/wordprocessingDrawing" xmlns:w10="urn:schemas-microsoft-com:office:word" xmlns:w="http://schemas.openxmlformats.org/wordprocessingml/2006/main" xmlns:w14="http://schemas.microsoft.com/office/word/2010/wordml" xmlns:w15="http://schemas.microsoft.com/office/word/2012/wordml" xmlns:w16se="http://schemas.microsoft.com/office/word/2015/wordml/symex" xmlns:wpg="http://schemas.microsoft.com/office/word/2010/wordprocessingGroup" xmlns:wpi="http://schemas.microsoft.com/office/word/2010/wordprocessingInk" xmlns:wne="http://schemas.microsoft.com/office/word/2006/wordml" xmlns:wps="http://schemas.microsoft.com/office/word/2010/wordprocessingShape" mc:Ignorable="w14 w15 w16se wp14">
   <w:body>
     <w:p>
       <w:pPr>
@@ -68,9 +68,11 @@
             <w:pPr>
               <w:jc w:val="right"/>
             </w:pPr>
+            <w:proofErr w:type="spellStart"/>
             <w:r>
               <w:t>Zynq</w:t>
             </w:r>
+            <w:proofErr w:type="spellEnd"/>
             <w:r>
               <w:t>®</w:t>
             </w:r>
@@ -105,8 +107,13 @@
               <w:jc w:val="right"/>
             </w:pPr>
             <w:r>
-              <w:t>Xilinx: vid_io</w:t>
-            </w:r>
+              <w:t xml:space="preserve">Xilinx: </w:t>
+            </w:r>
+            <w:proofErr w:type="spellStart"/>
+            <w:r>
+              <w:t>vid_io</w:t>
+            </w:r>
+            <w:proofErr w:type="spellEnd"/>
             <w:r>
               <w:br/>
             </w:r>
@@ -318,14 +325,16 @@
             <w:pPr>
               <w:jc w:val="right"/>
             </w:pPr>
+            <w:proofErr w:type="spellStart"/>
             <w:r>
               <w:t>Vivado</w:t>
             </w:r>
+            <w:proofErr w:type="spellEnd"/>
             <w:r>
               <w:t>™</w:t>
             </w:r>
             <w:r>
-              <w:t xml:space="preserve"> Design Suite 2014.3</w:t>
+              <w:t xml:space="preserve"> Design Suite 2016.4</w:t>
             </w:r>
           </w:p>
         </w:tc>
@@ -354,8 +363,13 @@
             <w:pPr>
               <w:jc w:val="right"/>
             </w:pPr>
-            <w:r>
-              <w:t>Vivado Synthesis 2014.3</w:t>
+            <w:proofErr w:type="spellStart"/>
+            <w:r>
+              <w:t>Vivado</w:t>
+            </w:r>
+            <w:proofErr w:type="spellEnd"/>
+            <w:r>
+              <w:t xml:space="preserve"> Synthesis 2016.4</w:t>
             </w:r>
           </w:p>
         </w:tc>
@@ -579,9 +593,11 @@
       <w:r>
         <w:t xml:space="preserve">, which is the most likely reason for failed timing. </w:t>
       </w:r>
+      <w:proofErr w:type="spellStart"/>
       <w:r>
         <w:t>RGB_PixelClk</w:t>
       </w:r>
+      <w:proofErr w:type="spellEnd"/>
       <w:r>
         <w:t xml:space="preserve"> should be constrained for F</w:t>
       </w:r>
@@ -592,12 +608,7 @@
         <w:t>MAX_BUFIO</w:t>
       </w:r>
       <w:r>
-        <w:t>/5. Consequently, this is the maximum pixel clock frequency supported on that FPGA family and</w:t>
-      </w:r>
-      <w:bookmarkStart w:id="1" w:name="_GoBack"/>
-      <w:bookmarkEnd w:id="1"/>
-      <w:r>
-        <w:t xml:space="preserve"> speed grade.</w:t>
+        <w:t>/5. Consequently, this is the maximum pixel clock frequency supported on that FPGA family and speed grade.</w:t>
       </w:r>
     </w:p>
     <w:p>
@@ -635,10 +646,10 @@
             <v:path o:extrusionok="f" gradientshapeok="t" o:connecttype="rect"/>
             <o:lock v:ext="edit" aspectratio="t"/>
           </v:shapetype>
-          <v:shape id="_x0000_i1025" type="#_x0000_t75" style="width:464.85pt;height:330.05pt" o:ole="">
+          <v:shape id="_x0000_i1025" type="#_x0000_t75" style="width:465pt;height:330pt" o:ole="">
             <v:imagedata r:id="rId8" o:title=""/>
           </v:shape>
-          <o:OLEObject Type="Embed" ProgID="Visio.Drawing.11" ShapeID="_x0000_i1025" DrawAspect="Content" ObjectID="_1537351072" r:id="rId9"/>
+          <o:OLEObject Type="Embed" ProgID="Visio.Drawing.11" ShapeID="_x0000_i1025" DrawAspect="Content" ObjectID="_1559128192" r:id="rId9"/>
         </w:object>
       </w:r>
     </w:p>
@@ -679,7 +690,15 @@
     </w:p>
     <w:p>
       <w:r>
-        <w:t>The IP is built from multiple blocks: one encoder block for each data channel, one serializer block for each channel (clock and data), an optional clock generator and control/reset logic.</w:t>
+        <w:t xml:space="preserve">The IP is built from multiple blocks: one encoder block for each data channel, one </w:t>
+      </w:r>
+      <w:proofErr w:type="spellStart"/>
+      <w:r>
+        <w:t>serializer</w:t>
+      </w:r>
+      <w:proofErr w:type="spellEnd"/>
+      <w:r>
+        <w:t xml:space="preserve"> block for each channel (clock and data), an optional clock generator and control/reset logic.</w:t>
       </w:r>
     </w:p>
     <w:p>
@@ -710,7 +729,15 @@
         <w:t>to</w:t>
       </w:r>
       <w:r>
-        <w:t xml:space="preserve"> the pixel clock. Properly timing the synchronization signals for a specific display resolution according to industry standards is the responsibility of the user.</w:t>
+        <w:t xml:space="preserve"> the pixel clock. Properly timing the synchronization signals for a specific display resolution </w:t>
+      </w:r>
+      <w:proofErr w:type="gramStart"/>
+      <w:r>
+        <w:t>according to</w:t>
+      </w:r>
+      <w:proofErr w:type="gramEnd"/>
+      <w:r>
+        <w:t xml:space="preserve"> industry standards is the responsibility of the user.</w:t>
       </w:r>
     </w:p>
     <w:p>
@@ -726,7 +753,15 @@
     </w:p>
     <w:p>
       <w:r>
-        <w:t>In a DVI interface the clock channel carries a character-rate frequency reference. One character (or 10 bits) are transmitted every period on each data channel. Dedicated serializer primitives will be used to send data ten times faster than the pixel clock. These primitives require a fast serial clock five times the frequency of the pixel clock. If desired, the core can be configured to generate this clock internally</w:t>
+        <w:t xml:space="preserve">In a DVI interface the clock channel carries a character-rate frequency reference. One character (or 10 bits) are transmitted every period on each data channel. Dedicated </w:t>
+      </w:r>
+      <w:proofErr w:type="spellStart"/>
+      <w:r>
+        <w:t>serializer</w:t>
+      </w:r>
+      <w:proofErr w:type="spellEnd"/>
+      <w:r>
+        <w:t xml:space="preserve"> primitives will be used to send data ten times faster than the pixel clock. These primitives require a fast serial clock five times the frequency of the pixel clock. If desired, the core can be configured to generate this clock internally</w:t>
       </w:r>
       <w:r>
         <w:t xml:space="preserve">. </w:t>
@@ -759,6 +794,19 @@
     <w:p>
       <w:r>
         <w:lastRenderedPageBreak/>
+        <w:t xml:space="preserve">The parameters of the MMCM/PLL must be chosen carefully so that frequency limits listed in the device datasheet are respected. These are input frequency-dependent and the whole range of common resolution cannot be covered with a single set of parameters. For this </w:t>
+      </w:r>
+      <w:proofErr w:type="gramStart"/>
+      <w:r>
+        <w:t>reason</w:t>
+      </w:r>
+      <w:proofErr w:type="gramEnd"/>
+      <w:r>
+        <w:t xml:space="preserve"> the IP needs to be customized for a high or low-range of pixel clock frequencies that will meet timing.</w:t>
+      </w:r>
+    </w:p>
+    <w:p>
+      <w:r>
         <w:t xml:space="preserve">However, in most cases the pixel clock is already synthesized on the FPGA using dedicated clock primitives like MMCM or PLL. To avoid consuming an extra primitive, the existing one should be re-configured by the user to output not just the pixel clock, but a frequency five times higher too. This fast serial clock is then </w:t>
       </w:r>
       <w:r>
@@ -790,7 +838,12 @@
         <w:t>MAX_BUFG</w:t>
       </w:r>
       <w:r>
-        <w:t xml:space="preserve">, specified in the part datasheet. The highest possible frequencies can be achieved by the BUFIO/BUFR combination. See the Digilent DVI-to-RGB core user guide and </w:t>
+        <w:t xml:space="preserve">, specified in the part datasheet. The </w:t>
+      </w:r>
+      <w:bookmarkStart w:id="1" w:name="_GoBack"/>
+      <w:bookmarkEnd w:id="1"/>
+      <w:r>
+        <w:t xml:space="preserve">highest possible frequencies can be achieved by the BUFIO/BUFR combination. See the Digilent DVI-to-RGB core user guide and </w:t>
       </w:r>
       <w:r>
         <w:t>[</w:t>
@@ -837,7 +890,15 @@
     </w:p>
     <w:p>
       <w:r>
-        <w:t>The TMDS standard encodes data so that the serial data stream contains few transitions (0-to-1 or 1-to-0) and a DC balance (the same number of zeros and ones over a long time period). Every 8-bit pixel data is encapsulated in a 10-bit character. The control signals too are mapped to special 10-bit characters, called tokens. The encoder block applies the encoding algorithm as specified in the DVI 1.0 specifications.</w:t>
+        <w:t xml:space="preserve">The TMDS standard encodes data so that the serial data stream contains few transitions (0-to-1 or 1-to-0) and a DC balance (the same number of zeros and ones over a </w:t>
+      </w:r>
+      <w:proofErr w:type="gramStart"/>
+      <w:r>
+        <w:t>long time</w:t>
+      </w:r>
+      <w:proofErr w:type="gramEnd"/>
+      <w:r>
+        <w:t xml:space="preserve"> period). Every 8-bit pixel data is encapsulated in a 10-bit character. The control signals too are mapped to special 10-bit characters, called tokens. The encoder block applies the encoding algorithm as specified in the DVI 1.0 specifications.</w:t>
       </w:r>
     </w:p>
     <w:p>
@@ -853,7 +914,15 @@
     </w:p>
     <w:p>
       <w:r>
-        <w:t>Clock and data are serialized 10:1 in the serializer blocks. Here, OSERDESE2 primitives are instantiated in a cascaded 10:1 DDR topology. Every pixel clock period an encoded 10-bit data arrives from the encoder and is output serially at rate ten times higher. The clock channel needs to be a character-wide pulse, which can be easily generated by serializing the 10-bit constant 1111100000.</w:t>
+        <w:t xml:space="preserve">Clock and data are serialized 10:1 in the </w:t>
+      </w:r>
+      <w:proofErr w:type="spellStart"/>
+      <w:r>
+        <w:t>serializer</w:t>
+      </w:r>
+      <w:proofErr w:type="spellEnd"/>
+      <w:r>
+        <w:t xml:space="preserve"> blocks. Here, OSERDESE2 primitives are instantiated in a cascaded 10:1 DDR topology. Every pixel clock period an encoded 10-bit data arrives from the encoder and is output serially at rate ten times higher. The clock channel needs to be a character-wide pulse, which can be easily generated by serializing the 10-bit constant 1111100000.</w:t>
       </w:r>
     </w:p>
     <w:p>
@@ -874,10 +943,10 @@
       </w:pPr>
       <w:r>
         <w:object w:dxaOrig="9450" w:dyaOrig="3900">
-          <v:shape id="_x0000_i1026" type="#_x0000_t75" style="width:384.2pt;height:158.4pt" o:ole="">
+          <v:shape id="_x0000_i1026" type="#_x0000_t75" style="width:384pt;height:158.25pt" o:ole="">
             <v:imagedata r:id="rId10" o:title=""/>
           </v:shape>
-          <o:OLEObject Type="Embed" ProgID="Visio.Drawing.11" ShapeID="_x0000_i1026" DrawAspect="Content" ObjectID="_1537351073" r:id="rId11"/>
+          <o:OLEObject Type="Embed" ProgID="Visio.Drawing.11" ShapeID="_x0000_i1026" DrawAspect="Content" ObjectID="_1559128193" r:id="rId11"/>
         </w:object>
       </w:r>
     </w:p>
@@ -915,6 +984,7 @@
     </w:p>
     <w:p>
       <w:r>
+        <w:lastRenderedPageBreak/>
         <w:t>The signals of the RGB-to-DVI Core are listed and described in</w:t>
       </w:r>
       <w:r>
@@ -980,7 +1050,6 @@
               <w:rPr>
                 <w:b w:val="0"/>
               </w:rPr>
-              <w:lastRenderedPageBreak/>
               <w:t>Signal Name</w:t>
             </w:r>
           </w:p>
@@ -1037,11 +1106,19 @@
                 <w:b w:val="0"/>
               </w:rPr>
             </w:pPr>
+            <w:proofErr w:type="spellStart"/>
             <w:r>
               <w:rPr>
                 <w:b w:val="0"/>
               </w:rPr>
-              <w:t>Init Stat</w:t>
+              <w:t>Init</w:t>
+            </w:r>
+            <w:proofErr w:type="spellEnd"/>
+            <w:r>
+              <w:rPr>
+                <w:b w:val="0"/>
+              </w:rPr>
+              <w:t xml:space="preserve"> Stat</w:t>
             </w:r>
             <w:r>
               <w:rPr>
@@ -1082,9 +1159,11 @@
             <w:tcW w:w="2802" w:type="dxa"/>
           </w:tcPr>
           <w:p>
+            <w:proofErr w:type="spellStart"/>
             <w:r>
               <w:t>SerialClk</w:t>
             </w:r>
+            <w:proofErr w:type="spellEnd"/>
           </w:p>
         </w:tc>
         <w:tc>
@@ -1132,7 +1211,15 @@
           </w:tcPr>
           <w:p>
             <w:r>
-              <w:t>Optional fast serial clock. Has five times the frequency of PixelClk and are phase-aligned. Can be generated internally.</w:t>
+              <w:t xml:space="preserve">Optional fast serial clock. Has five times the frequency of </w:t>
+            </w:r>
+            <w:proofErr w:type="spellStart"/>
+            <w:r>
+              <w:t>PixelClk</w:t>
+            </w:r>
+            <w:proofErr w:type="spellEnd"/>
+            <w:r>
+              <w:t xml:space="preserve"> and are phase-aligned. Can be generated internally.</w:t>
             </w:r>
           </w:p>
         </w:tc>
@@ -1147,8 +1234,13 @@
             <w:tcW w:w="2802" w:type="dxa"/>
           </w:tcPr>
           <w:p>
-            <w:r>
-              <w:t>aRst(_n)</w:t>
+            <w:proofErr w:type="spellStart"/>
+            <w:r>
+              <w:t>aRst</w:t>
+            </w:r>
+            <w:proofErr w:type="spellEnd"/>
+            <w:r>
+              <w:t>(_n)</w:t>
             </w:r>
           </w:p>
         </w:tc>
@@ -1197,7 +1289,23 @@
           </w:tcPr>
           <w:p>
             <w:r>
-              <w:t>Asynchronous reset of configurable polarity. Assert, if PixelClk and SerialClk are not within spec.</w:t>
+              <w:t xml:space="preserve">Asynchronous reset of configurable polarity. Assert, if </w:t>
+            </w:r>
+            <w:proofErr w:type="spellStart"/>
+            <w:r>
+              <w:t>PixelClk</w:t>
+            </w:r>
+            <w:proofErr w:type="spellEnd"/>
+            <w:r>
+              <w:t xml:space="preserve"> and </w:t>
+            </w:r>
+            <w:proofErr w:type="spellStart"/>
+            <w:r>
+              <w:t>SerialClk</w:t>
+            </w:r>
+            <w:proofErr w:type="spellEnd"/>
+            <w:r>
+              <w:t xml:space="preserve"> are not within spec.</w:t>
             </w:r>
           </w:p>
         </w:tc>
@@ -1212,9 +1320,19 @@
             <w:tcW w:w="2802" w:type="dxa"/>
           </w:tcPr>
           <w:p>
-            <w:r>
-              <w:t>Clk_p/Clk_n</w:t>
-            </w:r>
+            <w:proofErr w:type="spellStart"/>
+            <w:r>
+              <w:t>Clk_p</w:t>
+            </w:r>
+            <w:proofErr w:type="spellEnd"/>
+            <w:r>
+              <w:t>/</w:t>
+            </w:r>
+            <w:proofErr w:type="spellStart"/>
+            <w:r>
+              <w:t>Clk_n</w:t>
+            </w:r>
+            <w:proofErr w:type="spellEnd"/>
           </w:p>
         </w:tc>
         <w:tc>
@@ -1225,9 +1343,11 @@
             <w:pPr>
               <w:jc w:val="center"/>
             </w:pPr>
+            <w:proofErr w:type="spellStart"/>
             <w:r>
               <w:t>tmds</w:t>
             </w:r>
+            <w:proofErr w:type="spellEnd"/>
           </w:p>
         </w:tc>
         <w:tc>
@@ -1277,8 +1397,29 @@
             <w:tcW w:w="2802" w:type="dxa"/>
           </w:tcPr>
           <w:p>
-            <w:r>
-              <w:t>Data_p[2:0]/Data_n[2:0]</w:t>
+            <w:proofErr w:type="spellStart"/>
+            <w:r>
+              <w:t>Data_p</w:t>
+            </w:r>
+            <w:proofErr w:type="spellEnd"/>
+            <w:r>
+              <w:t>[2:0]/</w:t>
+            </w:r>
+            <w:proofErr w:type="spellStart"/>
+            <w:r>
+              <w:t>Data_</w:t>
+            </w:r>
+            <w:proofErr w:type="gramStart"/>
+            <w:r>
+              <w:t>n</w:t>
+            </w:r>
+            <w:proofErr w:type="spellEnd"/>
+            <w:r>
+              <w:t>[</w:t>
+            </w:r>
+            <w:proofErr w:type="gramEnd"/>
+            <w:r>
+              <w:t>2:0]</w:t>
             </w:r>
           </w:p>
         </w:tc>
@@ -1290,9 +1431,11 @@
             <w:pPr>
               <w:jc w:val="center"/>
             </w:pPr>
+            <w:proofErr w:type="spellStart"/>
             <w:r>
               <w:t>tmds</w:t>
             </w:r>
+            <w:proofErr w:type="spellEnd"/>
           </w:p>
         </w:tc>
         <w:tc>
@@ -1342,9 +1485,11 @@
             <w:tcW w:w="2802" w:type="dxa"/>
           </w:tcPr>
           <w:p>
+            <w:proofErr w:type="spellStart"/>
             <w:r>
               <w:t>PixelClk</w:t>
             </w:r>
+            <w:proofErr w:type="spellEnd"/>
           </w:p>
         </w:tc>
         <w:tc>
@@ -1407,9 +1552,11 @@
             <w:tcW w:w="2802" w:type="dxa"/>
           </w:tcPr>
           <w:p>
+            <w:proofErr w:type="spellStart"/>
             <w:r>
               <w:t>pVDE</w:t>
             </w:r>
+            <w:proofErr w:type="spellEnd"/>
           </w:p>
         </w:tc>
         <w:tc>
@@ -1420,9 +1567,11 @@
             <w:pPr>
               <w:jc w:val="center"/>
             </w:pPr>
+            <w:proofErr w:type="spellStart"/>
             <w:r>
               <w:t>vid_io</w:t>
             </w:r>
+            <w:proofErr w:type="spellEnd"/>
           </w:p>
         </w:tc>
         <w:tc>
@@ -1527,9 +1676,11 @@
             <w:tcW w:w="2802" w:type="dxa"/>
           </w:tcPr>
           <w:p>
+            <w:proofErr w:type="spellStart"/>
             <w:r>
               <w:t>pHSync</w:t>
             </w:r>
+            <w:proofErr w:type="spellEnd"/>
           </w:p>
         </w:tc>
         <w:tc>
@@ -1540,9 +1691,11 @@
             <w:pPr>
               <w:jc w:val="center"/>
             </w:pPr>
+            <w:proofErr w:type="spellStart"/>
             <w:r>
               <w:t>vid_io</w:t>
             </w:r>
+            <w:proofErr w:type="spellEnd"/>
           </w:p>
         </w:tc>
         <w:tc>
@@ -1592,9 +1745,11 @@
             <w:tcW w:w="2802" w:type="dxa"/>
           </w:tcPr>
           <w:p>
+            <w:proofErr w:type="spellStart"/>
             <w:r>
               <w:t>pVSync</w:t>
             </w:r>
+            <w:proofErr w:type="spellEnd"/>
           </w:p>
         </w:tc>
         <w:tc>
@@ -1605,9 +1760,11 @@
             <w:pPr>
               <w:jc w:val="center"/>
             </w:pPr>
+            <w:proofErr w:type="spellStart"/>
             <w:r>
               <w:t>vid_io</w:t>
             </w:r>
+            <w:proofErr w:type="spellEnd"/>
           </w:p>
         </w:tc>
         <w:tc>
@@ -1657,12 +1814,14 @@
             <w:tcW w:w="2802" w:type="dxa"/>
           </w:tcPr>
           <w:p>
+            <w:proofErr w:type="spellStart"/>
             <w:r>
               <w:t>p</w:t>
             </w:r>
             <w:r>
               <w:t>Data</w:t>
             </w:r>
+            <w:proofErr w:type="spellEnd"/>
             <w:r>
               <w:t xml:space="preserve"> (</w:t>
             </w:r>
@@ -1682,9 +1841,11 @@
             <w:pPr>
               <w:jc w:val="center"/>
             </w:pPr>
+            <w:proofErr w:type="spellStart"/>
             <w:r>
               <w:t>vid_io</w:t>
             </w:r>
+            <w:proofErr w:type="spellEnd"/>
           </w:p>
         </w:tc>
         <w:tc>
@@ -1818,19 +1979,41 @@
         <w:t xml:space="preserve">The IP provides </w:t>
       </w:r>
       <w:r>
-        <w:t xml:space="preserve">two </w:t>
-      </w:r>
-      <w:r>
-        <w:t>customizable parameters: the polarity of the reset signal and the option to generate SerialClk inter</w:t>
-      </w:r>
-      <w:r>
-        <w:t>nally. Upon enabling the latter</w:t>
+        <w:t>some</w:t>
+      </w:r>
+      <w:r>
+        <w:t xml:space="preserve"> </w:t>
+      </w:r>
+      <w:r>
+        <w:t xml:space="preserve">customizable parameters: the polarity of the reset signal and the option to generate </w:t>
+      </w:r>
+      <w:proofErr w:type="spellStart"/>
+      <w:r>
+        <w:t>SerialClk</w:t>
+      </w:r>
+      <w:proofErr w:type="spellEnd"/>
+      <w:r>
+        <w:t xml:space="preserve"> inter</w:t>
+      </w:r>
+      <w:r>
+        <w:t>nally</w:t>
+      </w:r>
+      <w:r>
+        <w:t>, among others</w:t>
+      </w:r>
+      <w:r>
+        <w:t>. Upon enabling the latter</w:t>
       </w:r>
       <w:r>
         <w:t>,</w:t>
       </w:r>
       <w:r>
         <w:t xml:space="preserve"> the user has the further option to choose the type of primitive (MMCM or PLL) to instantiate.</w:t>
+      </w:r>
+    </w:p>
+    <w:p>
+      <w:r>
+        <w:t>If the target board inverts one or more of the TMDS data or clock lanes by swapping the P and N sides, the lanes can be inverted back independently using the customization wizard.</w:t>
       </w:r>
     </w:p>
     <w:bookmarkEnd w:id="0"/>
@@ -1866,7 +2049,21 @@
         <w:rPr>
           <w:i/>
         </w:rPr>
-        <w:t>UG471: 7 Series FPGAs SelectIO Resources</w:t>
+        <w:t xml:space="preserve">UG471: 7 Series FPGAs </w:t>
+      </w:r>
+      <w:proofErr w:type="spellStart"/>
+      <w:r>
+        <w:rPr>
+          <w:i/>
+        </w:rPr>
+        <w:t>SelectIO</w:t>
+      </w:r>
+      <w:proofErr w:type="spellEnd"/>
+      <w:r>
+        <w:rPr>
+          <w:i/>
+        </w:rPr>
+        <w:t xml:space="preserve"> Resources</w:t>
       </w:r>
       <w:r>
         <w:t>, v1.4</w:t>
@@ -1981,6 +2178,7 @@
         <w:spacing w:after="0" w:line="240" w:lineRule="auto"/>
       </w:pPr>
       <w:r>
+        <w:lastRenderedPageBreak/>
         <w:t xml:space="preserve">Xilinx Inc., </w:t>
       </w:r>
       <w:r>
@@ -2050,7 +2248,7 @@
 </file>
 
 <file path=word/endnotes.xml><?xml version="1.0" encoding="utf-8"?>
-<w:endnotes xmlns:wpc="http://schemas.microsoft.com/office/word/2010/wordprocessingCanvas" xmlns:cx="http://schemas.microsoft.com/office/drawing/2014/chartex" xmlns:cx1="http://schemas.microsoft.com/office/drawing/2015/9/8/chartex" xmlns:mc="http://schemas.openxmlformats.org/markup-compatibility/2006" xmlns:o="urn:schemas-microsoft-com:office:office" xmlns:r="http://schemas.openxmlformats.org/officeDocument/2006/relationships" xmlns:m="http://schemas.openxmlformats.org/officeDocument/2006/math" xmlns:v="urn:schemas-microsoft-com:vml" xmlns:wp14="http://schemas.microsoft.com/office/word/2010/wordprocessingDrawing" xmlns:wp="http://schemas.openxmlformats.org/drawingml/2006/wordprocessingDrawing" xmlns:w10="urn:schemas-microsoft-com:office:word" xmlns:w="http://schemas.openxmlformats.org/wordprocessingml/2006/main" xmlns:w14="http://schemas.microsoft.com/office/word/2010/wordml" xmlns:w15="http://schemas.microsoft.com/office/word/2012/wordml" xmlns:w16se="http://schemas.microsoft.com/office/word/2015/wordml/symex" xmlns:wpg="http://schemas.microsoft.com/office/word/2010/wordprocessingGroup" xmlns:wpi="http://schemas.microsoft.com/office/word/2010/wordprocessingInk" xmlns:wne="http://schemas.microsoft.com/office/word/2006/wordml" xmlns:wps="http://schemas.microsoft.com/office/word/2010/wordprocessingShape" mc:Ignorable="w14 w15 w16se wp14">
+<w:endnotes xmlns:wpc="http://schemas.microsoft.com/office/word/2010/wordprocessingCanvas" xmlns:cx="http://schemas.microsoft.com/office/drawing/2014/chartex" xmlns:cx1="http://schemas.microsoft.com/office/drawing/2015/9/8/chartex" xmlns:cx2="http://schemas.microsoft.com/office/drawing/2015/10/21/chartex" xmlns:cx3="http://schemas.microsoft.com/office/drawing/2016/5/9/chartex" xmlns:cx4="http://schemas.microsoft.com/office/drawing/2016/5/10/chartex" xmlns:cx5="http://schemas.microsoft.com/office/drawing/2016/5/11/chartex" xmlns:mc="http://schemas.openxmlformats.org/markup-compatibility/2006" xmlns:o="urn:schemas-microsoft-com:office:office" xmlns:r="http://schemas.openxmlformats.org/officeDocument/2006/relationships" xmlns:m="http://schemas.openxmlformats.org/officeDocument/2006/math" xmlns:v="urn:schemas-microsoft-com:vml" xmlns:wp14="http://schemas.microsoft.com/office/word/2010/wordprocessingDrawing" xmlns:wp="http://schemas.openxmlformats.org/drawingml/2006/wordprocessingDrawing" xmlns:w10="urn:schemas-microsoft-com:office:word" xmlns:w="http://schemas.openxmlformats.org/wordprocessingml/2006/main" xmlns:w14="http://schemas.microsoft.com/office/word/2010/wordml" xmlns:w15="http://schemas.microsoft.com/office/word/2012/wordml" xmlns:w16se="http://schemas.microsoft.com/office/word/2015/wordml/symex" xmlns:wpg="http://schemas.microsoft.com/office/word/2010/wordprocessingGroup" xmlns:wpi="http://schemas.microsoft.com/office/word/2010/wordprocessingInk" xmlns:wne="http://schemas.microsoft.com/office/word/2006/wordml" xmlns:wps="http://schemas.microsoft.com/office/word/2010/wordprocessingShape" mc:Ignorable="w14 w15 w16se wp14">
   <w:endnote w:type="separator" w:id="-1">
     <w:p>
       <w:r>
@@ -2069,7 +2267,7 @@
 </file>
 
 <file path=word/footer1.xml><?xml version="1.0" encoding="utf-8"?>
-<w:ftr xmlns:wpc="http://schemas.microsoft.com/office/word/2010/wordprocessingCanvas" xmlns:cx="http://schemas.microsoft.com/office/drawing/2014/chartex" xmlns:cx1="http://schemas.microsoft.com/office/drawing/2015/9/8/chartex" xmlns:mc="http://schemas.openxmlformats.org/markup-compatibility/2006" xmlns:o="urn:schemas-microsoft-com:office:office" xmlns:r="http://schemas.openxmlformats.org/officeDocument/2006/relationships" xmlns:m="http://schemas.openxmlformats.org/officeDocument/2006/math" xmlns:v="urn:schemas-microsoft-com:vml" xmlns:wp14="http://schemas.microsoft.com/office/word/2010/wordprocessingDrawing" xmlns:wp="http://schemas.openxmlformats.org/drawingml/2006/wordprocessingDrawing" xmlns:w10="urn:schemas-microsoft-com:office:word" xmlns:w="http://schemas.openxmlformats.org/wordprocessingml/2006/main" xmlns:w14="http://schemas.microsoft.com/office/word/2010/wordml" xmlns:w15="http://schemas.microsoft.com/office/word/2012/wordml" xmlns:w16se="http://schemas.microsoft.com/office/word/2015/wordml/symex" xmlns:wpg="http://schemas.microsoft.com/office/word/2010/wordprocessingGroup" xmlns:wpi="http://schemas.microsoft.com/office/word/2010/wordprocessingInk" xmlns:wne="http://schemas.microsoft.com/office/word/2006/wordml" xmlns:wps="http://schemas.microsoft.com/office/word/2010/wordprocessingShape" mc:Ignorable="w14 w15 w16se wp14">
+<w:ftr xmlns:wpc="http://schemas.microsoft.com/office/word/2010/wordprocessingCanvas" xmlns:cx="http://schemas.microsoft.com/office/drawing/2014/chartex" xmlns:cx1="http://schemas.microsoft.com/office/drawing/2015/9/8/chartex" xmlns:cx2="http://schemas.microsoft.com/office/drawing/2015/10/21/chartex" xmlns:cx3="http://schemas.microsoft.com/office/drawing/2016/5/9/chartex" xmlns:cx4="http://schemas.microsoft.com/office/drawing/2016/5/10/chartex" xmlns:cx5="http://schemas.microsoft.com/office/drawing/2016/5/11/chartex" xmlns:mc="http://schemas.openxmlformats.org/markup-compatibility/2006" xmlns:o="urn:schemas-microsoft-com:office:office" xmlns:r="http://schemas.openxmlformats.org/officeDocument/2006/relationships" xmlns:m="http://schemas.openxmlformats.org/officeDocument/2006/math" xmlns:v="urn:schemas-microsoft-com:vml" xmlns:wp14="http://schemas.microsoft.com/office/word/2010/wordprocessingDrawing" xmlns:wp="http://schemas.openxmlformats.org/drawingml/2006/wordprocessingDrawing" xmlns:w10="urn:schemas-microsoft-com:office:word" xmlns:w="http://schemas.openxmlformats.org/wordprocessingml/2006/main" xmlns:w14="http://schemas.microsoft.com/office/word/2010/wordml" xmlns:w15="http://schemas.microsoft.com/office/word/2012/wordml" xmlns:w16se="http://schemas.microsoft.com/office/word/2015/wordml/symex" xmlns:wpg="http://schemas.microsoft.com/office/word/2010/wordprocessingGroup" xmlns:wpi="http://schemas.microsoft.com/office/word/2010/wordprocessingInk" xmlns:wne="http://schemas.microsoft.com/office/word/2006/wordml" xmlns:wps="http://schemas.microsoft.com/office/word/2010/wordprocessingShape" mc:Ignorable="w14 w15 w16se wp14">
   <w:tbl>
     <w:tblPr>
       <w:tblStyle w:val="TableGrid"/>
@@ -2177,7 +2375,7 @@
               <w:noProof/>
               <w:sz w:val="20"/>
             </w:rPr>
-            <w:t>2</w:t>
+            <w:t>5</w:t>
           </w:r>
           <w:r>
             <w:rPr>
@@ -2192,31 +2390,16 @@
             </w:rPr>
             <w:t xml:space="preserve"> of </w:t>
           </w:r>
-          <w:r>
-            <w:fldChar w:fldCharType="begin"/>
-          </w:r>
-          <w:r>
-            <w:instrText xml:space="preserve"> NUMPAGES  \* Arabic  \* MERGEFORMAT </w:instrText>
-          </w:r>
-          <w:r>
-            <w:fldChar w:fldCharType="separate"/>
-          </w:r>
-          <w:r>
-            <w:rPr>
-              <w:b/>
-              <w:noProof/>
-              <w:sz w:val="20"/>
-            </w:rPr>
-            <w:t>4</w:t>
-          </w:r>
-          <w:r>
-            <w:rPr>
-              <w:b/>
-              <w:noProof/>
-              <w:sz w:val="20"/>
-            </w:rPr>
-            <w:fldChar w:fldCharType="end"/>
-          </w:r>
+          <w:fldSimple w:instr=" NUMPAGES  \* Arabic  \* MERGEFORMAT ">
+            <w:r>
+              <w:rPr>
+                <w:b/>
+                <w:noProof/>
+                <w:sz w:val="20"/>
+              </w:rPr>
+              <w:t>5</w:t>
+            </w:r>
+          </w:fldSimple>
         </w:p>
       </w:tc>
     </w:tr>
@@ -2230,7 +2413,7 @@
 </file>
 
 <file path=word/footer2.xml><?xml version="1.0" encoding="utf-8"?>
-<w:ftr xmlns:wpc="http://schemas.microsoft.com/office/word/2010/wordprocessingCanvas" xmlns:cx="http://schemas.microsoft.com/office/drawing/2014/chartex" xmlns:cx1="http://schemas.microsoft.com/office/drawing/2015/9/8/chartex" xmlns:mc="http://schemas.openxmlformats.org/markup-compatibility/2006" xmlns:o="urn:schemas-microsoft-com:office:office" xmlns:r="http://schemas.openxmlformats.org/officeDocument/2006/relationships" xmlns:m="http://schemas.openxmlformats.org/officeDocument/2006/math" xmlns:v="urn:schemas-microsoft-com:vml" xmlns:wp14="http://schemas.microsoft.com/office/word/2010/wordprocessingDrawing" xmlns:wp="http://schemas.openxmlformats.org/drawingml/2006/wordprocessingDrawing" xmlns:w10="urn:schemas-microsoft-com:office:word" xmlns:w="http://schemas.openxmlformats.org/wordprocessingml/2006/main" xmlns:w14="http://schemas.microsoft.com/office/word/2010/wordml" xmlns:w15="http://schemas.microsoft.com/office/word/2012/wordml" xmlns:w16se="http://schemas.microsoft.com/office/word/2015/wordml/symex" xmlns:wpg="http://schemas.microsoft.com/office/word/2010/wordprocessingGroup" xmlns:wpi="http://schemas.microsoft.com/office/word/2010/wordprocessingInk" xmlns:wne="http://schemas.microsoft.com/office/word/2006/wordml" xmlns:wps="http://schemas.microsoft.com/office/word/2010/wordprocessingShape" mc:Ignorable="w14 w15 w16se wp14">
+<w:ftr xmlns:wpc="http://schemas.microsoft.com/office/word/2010/wordprocessingCanvas" xmlns:cx="http://schemas.microsoft.com/office/drawing/2014/chartex" xmlns:cx1="http://schemas.microsoft.com/office/drawing/2015/9/8/chartex" xmlns:cx2="http://schemas.microsoft.com/office/drawing/2015/10/21/chartex" xmlns:cx3="http://schemas.microsoft.com/office/drawing/2016/5/9/chartex" xmlns:cx4="http://schemas.microsoft.com/office/drawing/2016/5/10/chartex" xmlns:cx5="http://schemas.microsoft.com/office/drawing/2016/5/11/chartex" xmlns:mc="http://schemas.openxmlformats.org/markup-compatibility/2006" xmlns:o="urn:schemas-microsoft-com:office:office" xmlns:r="http://schemas.openxmlformats.org/officeDocument/2006/relationships" xmlns:m="http://schemas.openxmlformats.org/officeDocument/2006/math" xmlns:v="urn:schemas-microsoft-com:vml" xmlns:wp14="http://schemas.microsoft.com/office/word/2010/wordprocessingDrawing" xmlns:wp="http://schemas.openxmlformats.org/drawingml/2006/wordprocessingDrawing" xmlns:w10="urn:schemas-microsoft-com:office:word" xmlns:w="http://schemas.openxmlformats.org/wordprocessingml/2006/main" xmlns:w14="http://schemas.microsoft.com/office/word/2010/wordml" xmlns:w15="http://schemas.microsoft.com/office/word/2012/wordml" xmlns:w16se="http://schemas.microsoft.com/office/word/2015/wordml/symex" xmlns:wpg="http://schemas.microsoft.com/office/word/2010/wordprocessingGroup" xmlns:wpi="http://schemas.microsoft.com/office/word/2010/wordprocessingInk" xmlns:wne="http://schemas.microsoft.com/office/word/2006/wordml" xmlns:wps="http://schemas.microsoft.com/office/word/2010/wordprocessingShape" mc:Ignorable="w14 w15 w16se wp14">
   <w:tbl>
     <w:tblPr>
       <w:tblStyle w:val="TableGrid"/>
@@ -2385,31 +2568,16 @@
             </w:rPr>
             <w:t xml:space="preserve"> of </w:t>
           </w:r>
-          <w:r>
-            <w:fldChar w:fldCharType="begin"/>
-          </w:r>
-          <w:r>
-            <w:instrText xml:space="preserve"> NUMPAGES  \* Arabic  \* MERGEFORMAT </w:instrText>
-          </w:r>
-          <w:r>
-            <w:fldChar w:fldCharType="separate"/>
-          </w:r>
-          <w:r>
-            <w:rPr>
-              <w:b/>
-              <w:noProof/>
-              <w:sz w:val="20"/>
-            </w:rPr>
-            <w:t>4</w:t>
-          </w:r>
-          <w:r>
-            <w:rPr>
-              <w:b/>
-              <w:noProof/>
-              <w:sz w:val="20"/>
-            </w:rPr>
-            <w:fldChar w:fldCharType="end"/>
-          </w:r>
+          <w:fldSimple w:instr=" NUMPAGES  \* Arabic  \* MERGEFORMAT ">
+            <w:r>
+              <w:rPr>
+                <w:b/>
+                <w:noProof/>
+                <w:sz w:val="20"/>
+              </w:rPr>
+              <w:t>5</w:t>
+            </w:r>
+          </w:fldSimple>
         </w:p>
       </w:tc>
     </w:tr>
@@ -2423,7 +2591,7 @@
 </file>
 
 <file path=word/footnotes.xml><?xml version="1.0" encoding="utf-8"?>
-<w:footnotes xmlns:wpc="http://schemas.microsoft.com/office/word/2010/wordprocessingCanvas" xmlns:cx="http://schemas.microsoft.com/office/drawing/2014/chartex" xmlns:cx1="http://schemas.microsoft.com/office/drawing/2015/9/8/chartex" xmlns:mc="http://schemas.openxmlformats.org/markup-compatibility/2006" xmlns:o="urn:schemas-microsoft-com:office:office" xmlns:r="http://schemas.openxmlformats.org/officeDocument/2006/relationships" xmlns:m="http://schemas.openxmlformats.org/officeDocument/2006/math" xmlns:v="urn:schemas-microsoft-com:vml" xmlns:wp14="http://schemas.microsoft.com/office/word/2010/wordprocessingDrawing" xmlns:wp="http://schemas.openxmlformats.org/drawingml/2006/wordprocessingDrawing" xmlns:w10="urn:schemas-microsoft-com:office:word" xmlns:w="http://schemas.openxmlformats.org/wordprocessingml/2006/main" xmlns:w14="http://schemas.microsoft.com/office/word/2010/wordml" xmlns:w15="http://schemas.microsoft.com/office/word/2012/wordml" xmlns:w16se="http://schemas.microsoft.com/office/word/2015/wordml/symex" xmlns:wpg="http://schemas.microsoft.com/office/word/2010/wordprocessingGroup" xmlns:wpi="http://schemas.microsoft.com/office/word/2010/wordprocessingInk" xmlns:wne="http://schemas.microsoft.com/office/word/2006/wordml" xmlns:wps="http://schemas.microsoft.com/office/word/2010/wordprocessingShape" mc:Ignorable="w14 w15 w16se wp14">
+<w:footnotes xmlns:wpc="http://schemas.microsoft.com/office/word/2010/wordprocessingCanvas" xmlns:cx="http://schemas.microsoft.com/office/drawing/2014/chartex" xmlns:cx1="http://schemas.microsoft.com/office/drawing/2015/9/8/chartex" xmlns:cx2="http://schemas.microsoft.com/office/drawing/2015/10/21/chartex" xmlns:cx3="http://schemas.microsoft.com/office/drawing/2016/5/9/chartex" xmlns:cx4="http://schemas.microsoft.com/office/drawing/2016/5/10/chartex" xmlns:cx5="http://schemas.microsoft.com/office/drawing/2016/5/11/chartex" xmlns:mc="http://schemas.openxmlformats.org/markup-compatibility/2006" xmlns:o="urn:schemas-microsoft-com:office:office" xmlns:r="http://schemas.openxmlformats.org/officeDocument/2006/relationships" xmlns:m="http://schemas.openxmlformats.org/officeDocument/2006/math" xmlns:v="urn:schemas-microsoft-com:vml" xmlns:wp14="http://schemas.microsoft.com/office/word/2010/wordprocessingDrawing" xmlns:wp="http://schemas.openxmlformats.org/drawingml/2006/wordprocessingDrawing" xmlns:w10="urn:schemas-microsoft-com:office:word" xmlns:w="http://schemas.openxmlformats.org/wordprocessingml/2006/main" xmlns:w14="http://schemas.microsoft.com/office/word/2010/wordml" xmlns:w15="http://schemas.microsoft.com/office/word/2012/wordml" xmlns:w16se="http://schemas.microsoft.com/office/word/2015/wordml/symex" xmlns:wpg="http://schemas.microsoft.com/office/word/2010/wordprocessingGroup" xmlns:wpi="http://schemas.microsoft.com/office/word/2010/wordprocessingInk" xmlns:wne="http://schemas.microsoft.com/office/word/2006/wordml" xmlns:wps="http://schemas.microsoft.com/office/word/2010/wordprocessingShape" mc:Ignorable="w14 w15 w16se wp14">
   <w:footnote w:type="separator" w:id="-1">
     <w:p>
       <w:r>
@@ -2442,7 +2610,7 @@
 </file>
 
 <file path=word/header1.xml><?xml version="1.0" encoding="utf-8"?>
-<w:hdr xmlns:wpc="http://schemas.microsoft.com/office/word/2010/wordprocessingCanvas" xmlns:cx="http://schemas.microsoft.com/office/drawing/2014/chartex" xmlns:cx1="http://schemas.microsoft.com/office/drawing/2015/9/8/chartex" xmlns:mc="http://schemas.openxmlformats.org/markup-compatibility/2006" xmlns:o="urn:schemas-microsoft-com:office:office" xmlns:r="http://schemas.openxmlformats.org/officeDocument/2006/relationships" xmlns:m="http://schemas.openxmlformats.org/officeDocument/2006/math" xmlns:v="urn:schemas-microsoft-com:vml" xmlns:wp14="http://schemas.microsoft.com/office/word/2010/wordprocessingDrawing" xmlns:wp="http://schemas.openxmlformats.org/drawingml/2006/wordprocessingDrawing" xmlns:w10="urn:schemas-microsoft-com:office:word" xmlns:w="http://schemas.openxmlformats.org/wordprocessingml/2006/main" xmlns:w14="http://schemas.microsoft.com/office/word/2010/wordml" xmlns:w15="http://schemas.microsoft.com/office/word/2012/wordml" xmlns:w16se="http://schemas.microsoft.com/office/word/2015/wordml/symex" xmlns:wpg="http://schemas.microsoft.com/office/word/2010/wordprocessingGroup" xmlns:wpi="http://schemas.microsoft.com/office/word/2010/wordprocessingInk" xmlns:wne="http://schemas.microsoft.com/office/word/2006/wordml" xmlns:wps="http://schemas.microsoft.com/office/word/2010/wordprocessingShape" mc:Ignorable="w14 w15 w16se wp14">
+<w:hdr xmlns:wpc="http://schemas.microsoft.com/office/word/2010/wordprocessingCanvas" xmlns:cx="http://schemas.microsoft.com/office/drawing/2014/chartex" xmlns:cx1="http://schemas.microsoft.com/office/drawing/2015/9/8/chartex" xmlns:cx2="http://schemas.microsoft.com/office/drawing/2015/10/21/chartex" xmlns:cx3="http://schemas.microsoft.com/office/drawing/2016/5/9/chartex" xmlns:cx4="http://schemas.microsoft.com/office/drawing/2016/5/10/chartex" xmlns:cx5="http://schemas.microsoft.com/office/drawing/2016/5/11/chartex" xmlns:mc="http://schemas.openxmlformats.org/markup-compatibility/2006" xmlns:o="urn:schemas-microsoft-com:office:office" xmlns:r="http://schemas.openxmlformats.org/officeDocument/2006/relationships" xmlns:m="http://schemas.openxmlformats.org/officeDocument/2006/math" xmlns:v="urn:schemas-microsoft-com:vml" xmlns:wp14="http://schemas.microsoft.com/office/word/2010/wordprocessingDrawing" xmlns:wp="http://schemas.openxmlformats.org/drawingml/2006/wordprocessingDrawing" xmlns:w10="urn:schemas-microsoft-com:office:word" xmlns:w="http://schemas.openxmlformats.org/wordprocessingml/2006/main" xmlns:w14="http://schemas.microsoft.com/office/word/2010/wordml" xmlns:w15="http://schemas.microsoft.com/office/word/2012/wordml" xmlns:w16se="http://schemas.microsoft.com/office/word/2015/wordml/symex" xmlns:wpg="http://schemas.microsoft.com/office/word/2010/wordprocessingGroup" xmlns:wpi="http://schemas.microsoft.com/office/word/2010/wordprocessingInk" xmlns:wne="http://schemas.microsoft.com/office/word/2006/wordml" xmlns:wps="http://schemas.microsoft.com/office/word/2010/wordprocessingShape" mc:Ignorable="w14 w15 w16se wp14">
   <w:tbl>
     <w:tblPr>
       <w:tblStyle w:val="TableGrid"/>
@@ -2511,7 +2679,7 @@
             <w:rPr>
               <w:b/>
             </w:rPr>
-            <w:t>2</w:t>
+            <w:t>4</w:t>
           </w:r>
           <w:r>
             <w:rPr>
@@ -2601,7 +2769,7 @@
 </file>
 
 <file path=word/header2.xml><?xml version="1.0" encoding="utf-8"?>
-<w:hdr xmlns:wpc="http://schemas.microsoft.com/office/word/2010/wordprocessingCanvas" xmlns:cx="http://schemas.microsoft.com/office/drawing/2014/chartex" xmlns:cx1="http://schemas.microsoft.com/office/drawing/2015/9/8/chartex" xmlns:mc="http://schemas.openxmlformats.org/markup-compatibility/2006" xmlns:o="urn:schemas-microsoft-com:office:office" xmlns:r="http://schemas.openxmlformats.org/officeDocument/2006/relationships" xmlns:m="http://schemas.openxmlformats.org/officeDocument/2006/math" xmlns:v="urn:schemas-microsoft-com:vml" xmlns:wp14="http://schemas.microsoft.com/office/word/2010/wordprocessingDrawing" xmlns:wp="http://schemas.openxmlformats.org/drawingml/2006/wordprocessingDrawing" xmlns:w10="urn:schemas-microsoft-com:office:word" xmlns:w="http://schemas.openxmlformats.org/wordprocessingml/2006/main" xmlns:w14="http://schemas.microsoft.com/office/word/2010/wordml" xmlns:w15="http://schemas.microsoft.com/office/word/2012/wordml" xmlns:w16se="http://schemas.microsoft.com/office/word/2015/wordml/symex" xmlns:wpg="http://schemas.microsoft.com/office/word/2010/wordprocessingGroup" xmlns:wpi="http://schemas.microsoft.com/office/word/2010/wordprocessingInk" xmlns:wne="http://schemas.microsoft.com/office/word/2006/wordml" xmlns:wps="http://schemas.microsoft.com/office/word/2010/wordprocessingShape" mc:Ignorable="w14 w15 w16se wp14">
+<w:hdr xmlns:wpc="http://schemas.microsoft.com/office/word/2010/wordprocessingCanvas" xmlns:cx="http://schemas.microsoft.com/office/drawing/2014/chartex" xmlns:cx1="http://schemas.microsoft.com/office/drawing/2015/9/8/chartex" xmlns:cx2="http://schemas.microsoft.com/office/drawing/2015/10/21/chartex" xmlns:cx3="http://schemas.microsoft.com/office/drawing/2016/5/9/chartex" xmlns:cx4="http://schemas.microsoft.com/office/drawing/2016/5/10/chartex" xmlns:cx5="http://schemas.microsoft.com/office/drawing/2016/5/11/chartex" xmlns:mc="http://schemas.openxmlformats.org/markup-compatibility/2006" xmlns:o="urn:schemas-microsoft-com:office:office" xmlns:r="http://schemas.openxmlformats.org/officeDocument/2006/relationships" xmlns:m="http://schemas.openxmlformats.org/officeDocument/2006/math" xmlns:v="urn:schemas-microsoft-com:vml" xmlns:wp14="http://schemas.microsoft.com/office/word/2010/wordprocessingDrawing" xmlns:wp="http://schemas.openxmlformats.org/drawingml/2006/wordprocessingDrawing" xmlns:w10="urn:schemas-microsoft-com:office:word" xmlns:w="http://schemas.openxmlformats.org/wordprocessingml/2006/main" xmlns:w14="http://schemas.microsoft.com/office/word/2010/wordml" xmlns:w15="http://schemas.microsoft.com/office/word/2012/wordml" xmlns:w16se="http://schemas.microsoft.com/office/word/2015/wordml/symex" xmlns:wpg="http://schemas.microsoft.com/office/word/2010/wordprocessingGroup" xmlns:wpi="http://schemas.microsoft.com/office/word/2010/wordprocessingInk" xmlns:wne="http://schemas.microsoft.com/office/word/2006/wordml" xmlns:wps="http://schemas.microsoft.com/office/word/2010/wordprocessingShape" mc:Ignorable="w14 w15 w16se wp14">
   <w:tbl>
     <w:tblPr>
       <w:tblStyle w:val="TableGrid"/>
@@ -2749,7 +2917,7 @@
             <w:t>1.</w:t>
           </w:r>
           <w:r>
-            <w:t>3</w:t>
+            <w:t>4</w:t>
           </w:r>
           <w:r>
             <w:t xml:space="preserve"> </w:t>
@@ -2781,7 +2949,7 @@
             <w:rPr>
               <w:noProof/>
             </w:rPr>
-            <w:t>October 7, 2016</w:t>
+            <w:t>June 16, 2017</w:t>
           </w:r>
           <w:r>
             <w:fldChar w:fldCharType="end"/>
@@ -2802,7 +2970,7 @@
 </file>
 
 <file path=word/numbering.xml><?xml version="1.0" encoding="utf-8"?>
-<w:numbering xmlns:wpc="http://schemas.microsoft.com/office/word/2010/wordprocessingCanvas" xmlns:cx="http://schemas.microsoft.com/office/drawing/2014/chartex" xmlns:cx1="http://schemas.microsoft.com/office/drawing/2015/9/8/chartex" xmlns:mc="http://schemas.openxmlformats.org/markup-compatibility/2006" xmlns:o="urn:schemas-microsoft-com:office:office" xmlns:r="http://schemas.openxmlformats.org/officeDocument/2006/relationships" xmlns:m="http://schemas.openxmlformats.org/officeDocument/2006/math" xmlns:v="urn:schemas-microsoft-com:vml" xmlns:wp14="http://schemas.microsoft.com/office/word/2010/wordprocessingDrawing" xmlns:wp="http://schemas.openxmlformats.org/drawingml/2006/wordprocessingDrawing" xmlns:w10="urn:schemas-microsoft-com:office:word" xmlns:w="http://schemas.openxmlformats.org/wordprocessingml/2006/main" xmlns:w14="http://schemas.microsoft.com/office/word/2010/wordml" xmlns:w15="http://schemas.microsoft.com/office/word/2012/wordml" xmlns:w16se="http://schemas.microsoft.com/office/word/2015/wordml/symex" xmlns:wpg="http://schemas.microsoft.com/office/word/2010/wordprocessingGroup" xmlns:wpi="http://schemas.microsoft.com/office/word/2010/wordprocessingInk" xmlns:wne="http://schemas.microsoft.com/office/word/2006/wordml" xmlns:wps="http://schemas.microsoft.com/office/word/2010/wordprocessingShape" mc:Ignorable="w14 w15 w16se wp14">
+<w:numbering xmlns:wpc="http://schemas.microsoft.com/office/word/2010/wordprocessingCanvas" xmlns:cx="http://schemas.microsoft.com/office/drawing/2014/chartex" xmlns:cx1="http://schemas.microsoft.com/office/drawing/2015/9/8/chartex" xmlns:cx2="http://schemas.microsoft.com/office/drawing/2015/10/21/chartex" xmlns:cx3="http://schemas.microsoft.com/office/drawing/2016/5/9/chartex" xmlns:cx4="http://schemas.microsoft.com/office/drawing/2016/5/10/chartex" xmlns:cx5="http://schemas.microsoft.com/office/drawing/2016/5/11/chartex" xmlns:mc="http://schemas.openxmlformats.org/markup-compatibility/2006" xmlns:o="urn:schemas-microsoft-com:office:office" xmlns:r="http://schemas.openxmlformats.org/officeDocument/2006/relationships" xmlns:m="http://schemas.openxmlformats.org/officeDocument/2006/math" xmlns:v="urn:schemas-microsoft-com:vml" xmlns:wp14="http://schemas.microsoft.com/office/word/2010/wordprocessingDrawing" xmlns:wp="http://schemas.openxmlformats.org/drawingml/2006/wordprocessingDrawing" xmlns:w10="urn:schemas-microsoft-com:office:word" xmlns:w="http://schemas.openxmlformats.org/wordprocessingml/2006/main" xmlns:w14="http://schemas.microsoft.com/office/word/2010/wordml" xmlns:w15="http://schemas.microsoft.com/office/word/2012/wordml" xmlns:w16se="http://schemas.microsoft.com/office/word/2015/wordml/symex" xmlns:wpg="http://schemas.microsoft.com/office/word/2010/wordprocessingGroup" xmlns:wpi="http://schemas.microsoft.com/office/word/2010/wordprocessingInk" xmlns:wne="http://schemas.microsoft.com/office/word/2006/wordml" xmlns:wps="http://schemas.microsoft.com/office/word/2010/wordprocessingShape" mc:Ignorable="w14 w15 w16se wp14">
   <w:abstractNum w:abstractNumId="0" w15:restartNumberingAfterBreak="0">
     <w:nsid w:val="0B237A31"/>
     <w:multiLevelType w:val="hybridMultilevel"/>
@@ -4660,7 +4828,7 @@
       </w:pPr>
     </w:pPrDefault>
   </w:docDefaults>
-  <w:latentStyles w:defLockedState="0" w:defUIPriority="99" w:defSemiHidden="0" w:defUnhideWhenUsed="0" w:defQFormat="0" w:count="371">
+  <w:latentStyles w:defLockedState="0" w:defUIPriority="99" w:defSemiHidden="0" w:defUnhideWhenUsed="0" w:defQFormat="0" w:count="374">
     <w:lsdException w:name="Normal" w:uiPriority="0" w:qFormat="1"/>
     <w:lsdException w:name="heading 1" w:uiPriority="9" w:qFormat="1"/>
     <w:lsdException w:name="heading 2" w:semiHidden="1" w:uiPriority="9" w:unhideWhenUsed="1" w:qFormat="1"/>
@@ -4766,7 +4934,6 @@
     <w:lsdException w:name="HTML Sample" w:semiHidden="1" w:unhideWhenUsed="1"/>
     <w:lsdException w:name="HTML Typewriter" w:semiHidden="1" w:unhideWhenUsed="1"/>
     <w:lsdException w:name="HTML Variable" w:semiHidden="1" w:unhideWhenUsed="1"/>
-    <w:lsdException w:name="Normal Table" w:semiHidden="1" w:unhideWhenUsed="1"/>
     <w:lsdException w:name="annotation subject" w:semiHidden="1" w:unhideWhenUsed="1"/>
     <w:lsdException w:name="No List" w:semiHidden="1" w:unhideWhenUsed="1"/>
     <w:lsdException w:name="Outline List 1" w:semiHidden="1" w:unhideWhenUsed="1"/>
@@ -4811,7 +4978,6 @@
     <w:lsdException w:name="Table Professional" w:semiHidden="1" w:unhideWhenUsed="1"/>
     <w:lsdException w:name="Table Subtle 1" w:semiHidden="1" w:unhideWhenUsed="1"/>
     <w:lsdException w:name="Table Subtle 2" w:semiHidden="1" w:unhideWhenUsed="1"/>
-    <w:lsdException w:name="Table Web 1" w:semiHidden="1" w:unhideWhenUsed="1"/>
     <w:lsdException w:name="Table Web 2" w:semiHidden="1" w:unhideWhenUsed="1"/>
     <w:lsdException w:name="Table Web 3" w:semiHidden="1" w:unhideWhenUsed="1"/>
     <w:lsdException w:name="Balloon Text" w:semiHidden="1" w:unhideWhenUsed="1"/>
@@ -5032,6 +5198,9 @@
     <w:lsdException w:name="List Table 5 Dark Accent 6" w:uiPriority="50"/>
     <w:lsdException w:name="List Table 6 Colorful Accent 6" w:uiPriority="51"/>
     <w:lsdException w:name="List Table 7 Colorful Accent 6" w:uiPriority="52"/>
+    <w:lsdException w:name="Mention" w:semiHidden="1" w:unhideWhenUsed="1"/>
+    <w:lsdException w:name="Smart Hyperlink" w:semiHidden="1" w:unhideWhenUsed="1"/>
+    <w:lsdException w:name="Hashtag" w:semiHidden="1" w:unhideWhenUsed="1"/>
   </w:latentStyles>
   <w:style w:type="paragraph" w:default="1" w:styleId="Normal">
     <w:name w:val="Normal"/>
@@ -6354,7 +6523,7 @@
 </file>
 
 <file path=customXml/itemProps1.xml><?xml version="1.0" encoding="utf-8"?>
-<ds:datastoreItem xmlns:ds="http://schemas.openxmlformats.org/officeDocument/2006/customXml" ds:itemID="{15C7D15B-1ACB-4223-AB5B-FB81F9ED440F}">
+<ds:datastoreItem xmlns:ds="http://schemas.openxmlformats.org/officeDocument/2006/customXml" ds:itemID="{6B944F7C-9653-4C2F-9106-B0A6B210E876}">
   <ds:schemaRefs>
     <ds:schemaRef ds:uri="http://schemas.openxmlformats.org/officeDocument/2006/bibliography"/>
   </ds:schemaRefs>

</xml_diff>

<commit_message>
MOD:dvi2rgb, rgb2dvi: introduced third clock frequency range for better coverage of resolutions.
</commit_message>
<xml_diff>
--- a/ip/rgb2dvi/docs/rgb2dvi.docx
+++ b/ip/rgb2dvi/docs/rgb2dvi.docx
@@ -68,11 +68,9 @@
             <w:pPr>
               <w:jc w:val="right"/>
             </w:pPr>
-            <w:proofErr w:type="spellStart"/>
             <w:r>
               <w:t>Zynq</w:t>
             </w:r>
-            <w:proofErr w:type="spellEnd"/>
             <w:r>
               <w:t>®</w:t>
             </w:r>
@@ -401,7 +399,12 @@
         <w:t>coder</w:t>
       </w:r>
       <w:r>
-        <w:t xml:space="preserve"> Intellectual Property. This IP interfaces directly to raw </w:t>
+        <w:t xml:space="preserve"> Intellectual Property. This IP interfaces dire</w:t>
+      </w:r>
+      <w:bookmarkStart w:id="1" w:name="_GoBack"/>
+      <w:bookmarkEnd w:id="1"/>
+      <w:r>
+        <w:t xml:space="preserve">ctly to raw </w:t>
       </w:r>
       <w:r>
         <w:t>t</w:t>
@@ -649,7 +652,7 @@
           <v:shape id="_x0000_i1025" type="#_x0000_t75" style="width:465pt;height:330pt" o:ole="">
             <v:imagedata r:id="rId8" o:title=""/>
           </v:shape>
-          <o:OLEObject Type="Embed" ProgID="Visio.Drawing.11" ShapeID="_x0000_i1025" DrawAspect="Content" ObjectID="_1559128192" r:id="rId9"/>
+          <o:OLEObject Type="Embed" ProgID="Visio.Drawing.11" ShapeID="_x0000_i1025" DrawAspect="Content" ObjectID="_1566217210" r:id="rId9"/>
         </w:object>
       </w:r>
     </w:p>
@@ -729,15 +732,7 @@
         <w:t>to</w:t>
       </w:r>
       <w:r>
-        <w:t xml:space="preserve"> the pixel clock. Properly timing the synchronization signals for a specific display resolution </w:t>
-      </w:r>
-      <w:proofErr w:type="gramStart"/>
-      <w:r>
-        <w:t>according to</w:t>
-      </w:r>
-      <w:proofErr w:type="gramEnd"/>
-      <w:r>
-        <w:t xml:space="preserve"> industry standards is the responsibility of the user.</w:t>
+        <w:t xml:space="preserve"> the pixel clock. Properly timing the synchronization signals for a specific display resolution according to industry standards is the responsibility of the user.</w:t>
       </w:r>
     </w:p>
     <w:p>
@@ -794,15 +789,7 @@
     <w:p>
       <w:r>
         <w:lastRenderedPageBreak/>
-        <w:t xml:space="preserve">The parameters of the MMCM/PLL must be chosen carefully so that frequency limits listed in the device datasheet are respected. These are input frequency-dependent and the whole range of common resolution cannot be covered with a single set of parameters. For this </w:t>
-      </w:r>
-      <w:proofErr w:type="gramStart"/>
-      <w:r>
-        <w:t>reason</w:t>
-      </w:r>
-      <w:proofErr w:type="gramEnd"/>
-      <w:r>
-        <w:t xml:space="preserve"> the IP needs to be customized for a high or low-range of pixel clock frequencies that will meet timing.</w:t>
+        <w:t>The parameters of the MMCM/PLL must be chosen carefully so that frequency limits listed in the device datasheet are respected. These are input frequency-dependent and the whole range of common resolution cannot be covered with a single set of parameters. For this reason the IP needs to be customized for a high or low-range of pixel clock frequencies that will meet timing.</w:t>
       </w:r>
     </w:p>
     <w:p>
@@ -838,12 +825,7 @@
         <w:t>MAX_BUFG</w:t>
       </w:r>
       <w:r>
-        <w:t xml:space="preserve">, specified in the part datasheet. The </w:t>
-      </w:r>
-      <w:bookmarkStart w:id="1" w:name="_GoBack"/>
-      <w:bookmarkEnd w:id="1"/>
-      <w:r>
-        <w:t xml:space="preserve">highest possible frequencies can be achieved by the BUFIO/BUFR combination. See the Digilent DVI-to-RGB core user guide and </w:t>
+        <w:t xml:space="preserve">, specified in the part datasheet. The highest possible frequencies can be achieved by the BUFIO/BUFR combination. See the Digilent DVI-to-RGB core user guide and </w:t>
       </w:r>
       <w:r>
         <w:t>[</w:t>
@@ -890,15 +872,7 @@
     </w:p>
     <w:p>
       <w:r>
-        <w:t xml:space="preserve">The TMDS standard encodes data so that the serial data stream contains few transitions (0-to-1 or 1-to-0) and a DC balance (the same number of zeros and ones over a </w:t>
-      </w:r>
-      <w:proofErr w:type="gramStart"/>
-      <w:r>
-        <w:t>long time</w:t>
-      </w:r>
-      <w:proofErr w:type="gramEnd"/>
-      <w:r>
-        <w:t xml:space="preserve"> period). Every 8-bit pixel data is encapsulated in a 10-bit character. The control signals too are mapped to special 10-bit characters, called tokens. The encoder block applies the encoding algorithm as specified in the DVI 1.0 specifications.</w:t>
+        <w:t>The TMDS standard encodes data so that the serial data stream contains few transitions (0-to-1 or 1-to-0) and a DC balance (the same number of zeros and ones over a long time period). Every 8-bit pixel data is encapsulated in a 10-bit character. The control signals too are mapped to special 10-bit characters, called tokens. The encoder block applies the encoding algorithm as specified in the DVI 1.0 specifications.</w:t>
       </w:r>
     </w:p>
     <w:p>
@@ -946,7 +920,7 @@
           <v:shape id="_x0000_i1026" type="#_x0000_t75" style="width:384pt;height:158.25pt" o:ole="">
             <v:imagedata r:id="rId10" o:title=""/>
           </v:shape>
-          <o:OLEObject Type="Embed" ProgID="Visio.Drawing.11" ShapeID="_x0000_i1026" DrawAspect="Content" ObjectID="_1559128193" r:id="rId11"/>
+          <o:OLEObject Type="Embed" ProgID="Visio.Drawing.11" ShapeID="_x0000_i1026" DrawAspect="Content" ObjectID="_1566217211" r:id="rId11"/>
         </w:object>
       </w:r>
     </w:p>
@@ -1407,19 +1381,11 @@
             </w:r>
             <w:proofErr w:type="spellStart"/>
             <w:r>
-              <w:t>Data_</w:t>
-            </w:r>
-            <w:proofErr w:type="gramStart"/>
-            <w:r>
-              <w:t>n</w:t>
+              <w:t>Data_n</w:t>
             </w:r>
             <w:proofErr w:type="spellEnd"/>
             <w:r>
-              <w:t>[</w:t>
-            </w:r>
-            <w:proofErr w:type="gramEnd"/>
-            <w:r>
-              <w:t>2:0]</w:t>
+              <w:t>[2:0]</w:t>
             </w:r>
           </w:p>
         </w:tc>
@@ -2013,6 +1979,43 @@
     </w:p>
     <w:p>
       <w:r>
+        <w:t xml:space="preserve">Setting the expected </w:t>
+      </w:r>
+      <w:proofErr w:type="spellStart"/>
+      <w:r>
+        <w:t>PixelClk</w:t>
+      </w:r>
+      <w:proofErr w:type="spellEnd"/>
+      <w:r>
+        <w:t xml:space="preserve"> frequency </w:t>
+      </w:r>
+      <w:r>
+        <w:t xml:space="preserve">when the serial clock is generated internally </w:t>
+      </w:r>
+      <w:r>
+        <w:t xml:space="preserve">enables the IP to instantiate FPGA primitives that respect timing requirements. If the actual pixel clock </w:t>
+      </w:r>
+      <w:r>
+        <w:t>frequency</w:t>
+      </w:r>
+      <w:r>
+        <w:t xml:space="preserve"> falls outside the range set here, the VCO operating range of the FPGA might not be respected and in extreme cases clock </w:t>
+      </w:r>
+      <w:r>
+        <w:t>generation</w:t>
+      </w:r>
+      <w:r>
+        <w:t xml:space="preserve"> might fail and the video stream will not be </w:t>
+      </w:r>
+      <w:r>
+        <w:t>encoded</w:t>
+      </w:r>
+      <w:r>
+        <w:t xml:space="preserve"> properly.</w:t>
+      </w:r>
+    </w:p>
+    <w:p>
+      <w:r>
         <w:t>If the target board inverts one or more of the TMDS data or clock lanes by swapping the P and N sides, the lanes can be inverted back independently using the customization wizard.</w:t>
       </w:r>
     </w:p>
@@ -2088,6 +2091,7 @@
         <w:spacing w:after="0" w:line="240" w:lineRule="auto"/>
       </w:pPr>
       <w:r>
+        <w:lastRenderedPageBreak/>
         <w:t xml:space="preserve">Xilinx Inc., </w:t>
       </w:r>
       <w:r>
@@ -2178,7 +2182,6 @@
         <w:spacing w:after="0" w:line="240" w:lineRule="auto"/>
       </w:pPr>
       <w:r>
-        <w:lastRenderedPageBreak/>
         <w:t xml:space="preserve">Xilinx Inc., </w:t>
       </w:r>
       <w:r>
@@ -2390,16 +2393,31 @@
             </w:rPr>
             <w:t xml:space="preserve"> of </w:t>
           </w:r>
-          <w:fldSimple w:instr=" NUMPAGES  \* Arabic  \* MERGEFORMAT ">
-            <w:r>
-              <w:rPr>
-                <w:b/>
-                <w:noProof/>
-                <w:sz w:val="20"/>
-              </w:rPr>
-              <w:t>5</w:t>
-            </w:r>
-          </w:fldSimple>
+          <w:r>
+            <w:fldChar w:fldCharType="begin"/>
+          </w:r>
+          <w:r>
+            <w:instrText xml:space="preserve"> NUMPAGES  \* Arabic  \* MERGEFORMAT </w:instrText>
+          </w:r>
+          <w:r>
+            <w:fldChar w:fldCharType="separate"/>
+          </w:r>
+          <w:r>
+            <w:rPr>
+              <w:b/>
+              <w:noProof/>
+              <w:sz w:val="20"/>
+            </w:rPr>
+            <w:t>5</w:t>
+          </w:r>
+          <w:r>
+            <w:rPr>
+              <w:b/>
+              <w:noProof/>
+              <w:sz w:val="20"/>
+            </w:rPr>
+            <w:fldChar w:fldCharType="end"/>
+          </w:r>
         </w:p>
       </w:tc>
     </w:tr>
@@ -2568,16 +2586,31 @@
             </w:rPr>
             <w:t xml:space="preserve"> of </w:t>
           </w:r>
-          <w:fldSimple w:instr=" NUMPAGES  \* Arabic  \* MERGEFORMAT ">
-            <w:r>
-              <w:rPr>
-                <w:b/>
-                <w:noProof/>
-                <w:sz w:val="20"/>
-              </w:rPr>
-              <w:t>5</w:t>
-            </w:r>
-          </w:fldSimple>
+          <w:r>
+            <w:fldChar w:fldCharType="begin"/>
+          </w:r>
+          <w:r>
+            <w:instrText xml:space="preserve"> NUMPAGES  \* Arabic  \* MERGEFORMAT </w:instrText>
+          </w:r>
+          <w:r>
+            <w:fldChar w:fldCharType="separate"/>
+          </w:r>
+          <w:r>
+            <w:rPr>
+              <w:b/>
+              <w:noProof/>
+              <w:sz w:val="20"/>
+            </w:rPr>
+            <w:t>5</w:t>
+          </w:r>
+          <w:r>
+            <w:rPr>
+              <w:b/>
+              <w:noProof/>
+              <w:sz w:val="20"/>
+            </w:rPr>
+            <w:fldChar w:fldCharType="end"/>
+          </w:r>
         </w:p>
       </w:tc>
     </w:tr>
@@ -2949,7 +2982,7 @@
             <w:rPr>
               <w:noProof/>
             </w:rPr>
-            <w:t>June 16, 2017</w:t>
+            <w:t>September 6, 2017</w:t>
           </w:r>
           <w:r>
             <w:fldChar w:fldCharType="end"/>
@@ -4934,6 +4967,7 @@
     <w:lsdException w:name="HTML Sample" w:semiHidden="1" w:unhideWhenUsed="1"/>
     <w:lsdException w:name="HTML Typewriter" w:semiHidden="1" w:unhideWhenUsed="1"/>
     <w:lsdException w:name="HTML Variable" w:semiHidden="1" w:unhideWhenUsed="1"/>
+    <w:lsdException w:name="Normal Table" w:semiHidden="1" w:unhideWhenUsed="1"/>
     <w:lsdException w:name="annotation subject" w:semiHidden="1" w:unhideWhenUsed="1"/>
     <w:lsdException w:name="No List" w:semiHidden="1" w:unhideWhenUsed="1"/>
     <w:lsdException w:name="Outline List 1" w:semiHidden="1" w:unhideWhenUsed="1"/>
@@ -4978,6 +5012,7 @@
     <w:lsdException w:name="Table Professional" w:semiHidden="1" w:unhideWhenUsed="1"/>
     <w:lsdException w:name="Table Subtle 1" w:semiHidden="1" w:unhideWhenUsed="1"/>
     <w:lsdException w:name="Table Subtle 2" w:semiHidden="1" w:unhideWhenUsed="1"/>
+    <w:lsdException w:name="Table Web 1" w:semiHidden="1" w:unhideWhenUsed="1"/>
     <w:lsdException w:name="Table Web 2" w:semiHidden="1" w:unhideWhenUsed="1"/>
     <w:lsdException w:name="Table Web 3" w:semiHidden="1" w:unhideWhenUsed="1"/>
     <w:lsdException w:name="Balloon Text" w:semiHidden="1" w:unhideWhenUsed="1"/>
@@ -6523,7 +6558,7 @@
 </file>
 
 <file path=customXml/itemProps1.xml><?xml version="1.0" encoding="utf-8"?>
-<ds:datastoreItem xmlns:ds="http://schemas.openxmlformats.org/officeDocument/2006/customXml" ds:itemID="{6B944F7C-9653-4C2F-9106-B0A6B210E876}">
+<ds:datastoreItem xmlns:ds="http://schemas.openxmlformats.org/officeDocument/2006/customXml" ds:itemID="{1D4A848B-937E-43C0-9C85-D0E3EA1FB129}">
   <ds:schemaRefs>
     <ds:schemaRef ds:uri="http://schemas.openxmlformats.org/officeDocument/2006/bibliography"/>
   </ds:schemaRefs>

</xml_diff>